<commit_message>
LAB SE cached JMS resources
</commit_message>
<xml_diff>
--- a/Docs/SJMS/SJMS-LABS.docx
+++ b/Docs/SJMS/SJMS-LABS.docx
@@ -111,8 +111,6 @@
           <w:lang w:val="et-EE"/>
         </w:rPr>
       </w:pPr>
-      <w:bookmarkStart w:id="0" w:name="_GoBack"/>
-      <w:bookmarkEnd w:id="0"/>
       <w:r>
         <w:rPr>
           <w:b/>
@@ -184,18 +182,35 @@
         </w:rPr>
         <w:br/>
       </w:r>
-      <w:hyperlink r:id="rId6" w:history="1">
-        <w:r>
-          <w:rPr>
-            <w:rStyle w:val="Hyperlink"/>
-            <w:rFonts w:ascii="Verdana" w:hAnsi="Verdana"/>
-            <w:color w:val="880055"/>
-            <w:sz w:val="18"/>
-            <w:szCs w:val="18"/>
-          </w:rPr>
-          <w:t>http://127.0.0.1:8161/admin/</w:t>
-        </w:r>
-      </w:hyperlink>
+      <w:r>
+        <w:fldChar w:fldCharType="begin"/>
+      </w:r>
+      <w:r>
+        <w:instrText xml:space="preserve"> HYPERLINK "http://127.0.0.1:8161/admin/" </w:instrText>
+      </w:r>
+      <w:r>
+        <w:fldChar w:fldCharType="separate"/>
+      </w:r>
+      <w:r>
+        <w:rPr>
+          <w:rStyle w:val="Hyperlink"/>
+          <w:rFonts w:ascii="Verdana" w:hAnsi="Verdana"/>
+          <w:color w:val="880055"/>
+          <w:sz w:val="18"/>
+          <w:szCs w:val="18"/>
+        </w:rPr>
+        <w:t>http://127.0.0.1:8161/admin/</w:t>
+      </w:r>
+      <w:r>
+        <w:rPr>
+          <w:rStyle w:val="Hyperlink"/>
+          <w:rFonts w:ascii="Verdana" w:hAnsi="Verdana"/>
+          <w:color w:val="880055"/>
+          <w:sz w:val="18"/>
+          <w:szCs w:val="18"/>
+        </w:rPr>
+        <w:fldChar w:fldCharType="end"/>
+      </w:r>
       <w:r>
         <w:rPr>
           <w:rStyle w:val="Hyperlink"/>
@@ -227,8 +242,20 @@
           <w:u w:val="none"/>
         </w:rPr>
         <w:br/>
+      </w:r>
+      <w:proofErr w:type="spellStart"/>
+      <w:r>
+        <w:rPr>
+          <w:rStyle w:val="Hyperlink"/>
+          <w:rFonts w:ascii="Verdana" w:hAnsi="Verdana"/>
+          <w:color w:val="auto"/>
+          <w:sz w:val="18"/>
+          <w:szCs w:val="18"/>
+          <w:u w:val="none"/>
+        </w:rPr>
         <w:t>admin</w:t>
       </w:r>
+      <w:proofErr w:type="spellEnd"/>
     </w:p>
     <w:p>
       <w:pPr>
@@ -288,38 +315,6 @@
           <w:lang w:val="et-EE"/>
         </w:rPr>
       </w:pPr>
-    </w:p>
-    <w:p>
-      <w:pPr>
-        <w:rPr>
-          <w:b/>
-          <w:lang w:val="et-EE"/>
-        </w:rPr>
-      </w:pPr>
-    </w:p>
-    <w:p>
-      <w:pPr>
-        <w:rPr>
-          <w:b/>
-          <w:lang w:val="et-EE"/>
-        </w:rPr>
-      </w:pPr>
-    </w:p>
-    <w:p>
-      <w:pPr>
-        <w:rPr>
-          <w:b/>
-          <w:lang w:val="et-EE"/>
-        </w:rPr>
-      </w:pPr>
-    </w:p>
-    <w:p>
-      <w:pPr>
-        <w:rPr>
-          <w:b/>
-          <w:lang w:val="et-EE"/>
-        </w:rPr>
-      </w:pPr>
       <w:r>
         <w:rPr>
           <w:b/>
@@ -559,111 +554,111 @@
           <w:b/>
           <w:lang w:val="et-EE"/>
         </w:rPr>
+        <w:t>Jms:</w:t>
+      </w:r>
+      <w:r>
+        <w:rPr>
+          <w:b/>
+          <w:lang w:val="et-EE"/>
+        </w:rPr>
+        <w:br/>
+      </w:r>
+      <w:r>
+        <w:rPr>
+          <w:b/>
+          <w:lang w:val="et-EE"/>
+        </w:rPr>
+        <w:tab/>
+      </w:r>
+      <w:r>
+        <w:rPr>
+          <w:b/>
+          <w:lang w:val="et-EE"/>
+        </w:rPr>
+        <w:t>StockAgentOrderOutcomeConsumer</w:t>
+      </w:r>
+      <w:r>
+        <w:rPr>
+          <w:b/>
+          <w:lang w:val="et-EE"/>
+        </w:rPr>
+        <w:t>:</w:t>
+      </w:r>
+      <w:r>
+        <w:rPr>
+          <w:b/>
+          <w:lang w:val="et-EE"/>
+        </w:rPr>
+        <w:br/>
+      </w:r>
+      <w:r>
+        <w:rPr>
+          <w:b/>
+          <w:lang w:val="et-EE"/>
+        </w:rPr>
+        <w:tab/>
+      </w:r>
+      <w:r>
+        <w:rPr>
+          <w:lang w:val="et-EE"/>
+        </w:rPr>
+        <w:t>Da implementare come listener event driven su</w:t>
+      </w:r>
+      <w:r>
+        <w:rPr>
+          <w:b/>
+          <w:lang w:val="et-EE"/>
+        </w:rPr>
+        <w:t xml:space="preserve"> </w:t>
+      </w:r>
+      <w:r>
+        <w:rPr>
+          <w:b/>
+          <w:lang w:val="et-EE"/>
+        </w:rPr>
+        <w:t>se.jms.queues.orderReplyQueue</w:t>
+      </w:r>
+      <w:r>
+        <w:rPr>
+          <w:b/>
+          <w:lang w:val="et-EE"/>
+        </w:rPr>
+        <w:br/>
+      </w:r>
+      <w:r>
+        <w:rPr>
+          <w:b/>
+          <w:lang w:val="et-EE"/>
+        </w:rPr>
+        <w:tab/>
+      </w:r>
+      <w:r>
+        <w:rPr>
+          <w:lang w:val="et-EE"/>
+        </w:rPr>
+        <w:t xml:space="preserve">Delega elaborazione a </w:t>
+      </w:r>
+      <w:r>
+        <w:rPr>
+          <w:b/>
+          <w:lang w:val="et-EE"/>
+        </w:rPr>
+        <w:t>OrderOutcomeProcessor</w:t>
+      </w:r>
+    </w:p>
+    <w:p>
+      <w:pPr>
+        <w:ind w:firstLine="720"/>
+        <w:rPr>
+          <w:lang w:val="et-EE"/>
+        </w:rPr>
+      </w:pPr>
+      <w:r>
+        <w:rPr>
+          <w:b/>
+          <w:lang w:val="et-EE"/>
+        </w:rPr>
         <w:lastRenderedPageBreak/>
-        <w:t>Jms:</w:t>
-      </w:r>
-      <w:r>
-        <w:rPr>
-          <w:b/>
-          <w:lang w:val="et-EE"/>
-        </w:rPr>
-        <w:br/>
-      </w:r>
-      <w:r>
-        <w:rPr>
-          <w:b/>
-          <w:lang w:val="et-EE"/>
-        </w:rPr>
-        <w:tab/>
-      </w:r>
-      <w:r>
-        <w:rPr>
-          <w:b/>
-          <w:lang w:val="et-EE"/>
-        </w:rPr>
-        <w:t>StockAgentOrderOutcomeConsumer</w:t>
-      </w:r>
-      <w:r>
-        <w:rPr>
-          <w:b/>
-          <w:lang w:val="et-EE"/>
-        </w:rPr>
-        <w:t>:</w:t>
-      </w:r>
-      <w:r>
-        <w:rPr>
-          <w:b/>
-          <w:lang w:val="et-EE"/>
-        </w:rPr>
-        <w:br/>
-      </w:r>
-      <w:r>
-        <w:rPr>
-          <w:b/>
-          <w:lang w:val="et-EE"/>
-        </w:rPr>
-        <w:tab/>
-      </w:r>
-      <w:r>
-        <w:rPr>
-          <w:lang w:val="et-EE"/>
-        </w:rPr>
-        <w:t>Da implementare come listener event driven su</w:t>
-      </w:r>
-      <w:r>
-        <w:rPr>
-          <w:b/>
-          <w:lang w:val="et-EE"/>
-        </w:rPr>
-        <w:t xml:space="preserve"> </w:t>
-      </w:r>
-      <w:r>
-        <w:rPr>
-          <w:b/>
-          <w:lang w:val="et-EE"/>
-        </w:rPr>
-        <w:t>se.jms.queues.orderReplyQueue</w:t>
-      </w:r>
-      <w:r>
-        <w:rPr>
-          <w:b/>
-          <w:lang w:val="et-EE"/>
-        </w:rPr>
-        <w:br/>
-      </w:r>
-      <w:r>
-        <w:rPr>
-          <w:b/>
-          <w:lang w:val="et-EE"/>
-        </w:rPr>
-        <w:tab/>
-      </w:r>
-      <w:r>
-        <w:rPr>
-          <w:lang w:val="et-EE"/>
-        </w:rPr>
-        <w:t xml:space="preserve">Delega elaborazione a </w:t>
-      </w:r>
-      <w:r>
-        <w:rPr>
-          <w:b/>
-          <w:lang w:val="et-EE"/>
-        </w:rPr>
-        <w:t>OrderOutcomeProcessor</w:t>
-      </w:r>
-    </w:p>
-    <w:p>
-      <w:pPr>
-        <w:ind w:firstLine="720"/>
-        <w:rPr>
-          <w:lang w:val="et-EE"/>
-        </w:rPr>
-      </w:pPr>
-      <w:r>
-        <w:rPr>
-          <w:b/>
-          <w:lang w:val="et-EE"/>
-        </w:rPr>
         <w:t>StockAgentOrderOutcomePoller</w:t>
       </w:r>
       <w:r>
@@ -1020,12 +1015,284 @@
     </w:p>
     <w:p>
       <w:pPr>
-        <w:ind w:left="1440"/>
-        <w:rPr>
-          <w:b/>
-          <w:lang w:val="et-EE"/>
-        </w:rPr>
-      </w:pPr>
+        <w:rPr>
+          <w:b/>
+          <w:lang w:val="et-EE"/>
+        </w:rPr>
+      </w:pPr>
+      <w:r>
+        <w:rPr>
+          <w:b/>
+          <w:lang w:val="et-EE"/>
+        </w:rPr>
+        <w:lastRenderedPageBreak/>
+        <w:t>EVOLUZIONE: (Da fare insieme)</w:t>
+      </w:r>
+      <w:r>
+        <w:rPr>
+          <w:b/>
+          <w:lang w:val="et-EE"/>
+        </w:rPr>
+        <w:br/>
+      </w:r>
+      <w:r>
+        <w:rPr>
+          <w:b/>
+          <w:lang w:val="et-EE"/>
+        </w:rPr>
+        <w:br/>
+      </w:r>
+      <w:r>
+        <w:rPr>
+          <w:b/>
+          <w:lang w:val="et-EE"/>
+        </w:rPr>
+        <w:t>TAG CLUSTERED:</w:t>
+      </w:r>
+      <w:r>
+        <w:rPr>
+          <w:b/>
+          <w:lang w:val="et-EE"/>
+        </w:rPr>
+        <w:br/>
+      </w:r>
+    </w:p>
+    <w:p>
+      <w:pPr>
+        <w:pStyle w:val="ListParagraph"/>
+        <w:numPr>
+          <w:ilvl w:val="0"/>
+          <w:numId w:val="11"/>
+        </w:numPr>
+        <w:rPr>
+          <w:b/>
+          <w:lang w:val="et-EE"/>
+        </w:rPr>
+      </w:pPr>
+      <w:r>
+        <w:rPr>
+          <w:b/>
+          <w:lang w:val="et-EE"/>
+        </w:rPr>
+        <w:t>Performances JmsTemplate:</w:t>
+      </w:r>
+      <w:r>
+        <w:rPr>
+          <w:b/>
+          <w:lang w:val="et-EE"/>
+        </w:rPr>
+        <w:br/>
+      </w:r>
+      <w:r>
+        <w:rPr>
+          <w:lang w:val="et-EE"/>
+        </w:rPr>
+        <w:t xml:space="preserve">Usare </w:t>
+      </w:r>
+      <w:proofErr w:type="spellStart"/>
+      <w:r>
+        <w:rPr>
+          <w:rFonts w:ascii="Tahoma" w:hAnsi="Tahoma" w:cs="Tahoma"/>
+        </w:rPr>
+        <w:t>CachingConnectionFactory</w:t>
+      </w:r>
+      <w:proofErr w:type="spellEnd"/>
+      <w:r>
+        <w:rPr>
+          <w:rFonts w:ascii="Tahoma" w:hAnsi="Tahoma" w:cs="Tahoma"/>
+        </w:rPr>
+        <w:br/>
+      </w:r>
+      <w:proofErr w:type="spellStart"/>
+      <w:r>
+        <w:rPr>
+          <w:rFonts w:ascii="Tahoma" w:hAnsi="Tahoma" w:cs="Tahoma"/>
+        </w:rPr>
+        <w:t>Verificare</w:t>
+      </w:r>
+      <w:proofErr w:type="spellEnd"/>
+      <w:r>
+        <w:rPr>
+          <w:rFonts w:ascii="Tahoma" w:hAnsi="Tahoma" w:cs="Tahoma"/>
+        </w:rPr>
+        <w:t xml:space="preserve"> </w:t>
+      </w:r>
+      <w:proofErr w:type="spellStart"/>
+      <w:r>
+        <w:rPr>
+          <w:rFonts w:ascii="Tahoma" w:hAnsi="Tahoma" w:cs="Tahoma"/>
+        </w:rPr>
+        <w:t>possibilita</w:t>
+      </w:r>
+      <w:proofErr w:type="spellEnd"/>
+      <w:r>
+        <w:rPr>
+          <w:rFonts w:ascii="Tahoma" w:hAnsi="Tahoma" w:cs="Tahoma"/>
+        </w:rPr>
+        <w:t xml:space="preserve"> </w:t>
+      </w:r>
+      <w:proofErr w:type="spellStart"/>
+      <w:r>
+        <w:rPr>
+          <w:rFonts w:ascii="Tahoma" w:hAnsi="Tahoma" w:cs="Tahoma"/>
+        </w:rPr>
+        <w:t>offerte</w:t>
+      </w:r>
+      <w:proofErr w:type="spellEnd"/>
+      <w:r>
+        <w:rPr>
+          <w:rFonts w:ascii="Tahoma" w:hAnsi="Tahoma" w:cs="Tahoma"/>
+        </w:rPr>
+        <w:t xml:space="preserve"> da </w:t>
+      </w:r>
+      <w:proofErr w:type="spellStart"/>
+      <w:r>
+        <w:rPr>
+          <w:rFonts w:ascii="Tahoma" w:hAnsi="Tahoma" w:cs="Tahoma"/>
+        </w:rPr>
+        <w:t>ActiveMq</w:t>
+      </w:r>
+      <w:proofErr w:type="spellEnd"/>
+      <w:r>
+        <w:rPr>
+          <w:rFonts w:ascii="Tahoma" w:hAnsi="Tahoma" w:cs="Tahoma"/>
+        </w:rPr>
+        <w:t xml:space="preserve"> </w:t>
+      </w:r>
+      <w:proofErr w:type="spellStart"/>
+      <w:r>
+        <w:rPr>
+          <w:rFonts w:ascii="Tahoma" w:hAnsi="Tahoma" w:cs="Tahoma"/>
+        </w:rPr>
+        <w:t>ConnectionFactory</w:t>
+      </w:r>
+      <w:proofErr w:type="spellEnd"/>
+      <w:r>
+        <w:rPr>
+          <w:rFonts w:ascii="Tahoma" w:hAnsi="Tahoma" w:cs="Tahoma"/>
+        </w:rPr>
+        <w:br/>
+      </w:r>
+    </w:p>
+    <w:p>
+      <w:pPr>
+        <w:pStyle w:val="ListParagraph"/>
+        <w:numPr>
+          <w:ilvl w:val="0"/>
+          <w:numId w:val="11"/>
+        </w:numPr>
+        <w:rPr>
+          <w:lang w:val="et-EE"/>
+        </w:rPr>
+      </w:pPr>
+      <w:r>
+        <w:rPr>
+          <w:b/>
+          <w:lang w:val="et-EE"/>
+        </w:rPr>
+        <w:t>Dynamic Destinations:</w:t>
+      </w:r>
+      <w:r>
+        <w:rPr>
+          <w:b/>
+          <w:lang w:val="et-EE"/>
+        </w:rPr>
+        <w:br/>
+      </w:r>
+      <w:r>
+        <w:rPr>
+          <w:lang w:val="et-EE"/>
+        </w:rPr>
+        <w:t>Da creare in base a configurazione (N SA ognuno con (almeno) la sua queue di reply dedicata)</w:t>
+      </w:r>
+      <w:r>
+        <w:rPr>
+          <w:lang w:val="et-EE"/>
+        </w:rPr>
+        <w:br/>
+        <w:t xml:space="preserve">DestinationResolver. (JndiDestinationResolver, </w:t>
+      </w:r>
+      <w:r>
+        <w:rPr>
+          <w:lang w:val="et-EE"/>
+        </w:rPr>
+        <w:t>DynamicDestinationResolver</w:t>
+      </w:r>
+      <w:r>
+        <w:rPr>
+          <w:lang w:val="et-EE"/>
+        </w:rPr>
+        <w:t>)</w:t>
+      </w:r>
+      <w:r>
+        <w:rPr>
+          <w:lang w:val="et-EE"/>
+        </w:rPr>
+        <w:br/>
+        <w:t>jsmTemplate.send(destinationLogicName, message)</w:t>
+      </w:r>
+      <w:r>
+        <w:rPr>
+          <w:lang w:val="et-EE"/>
+        </w:rPr>
+        <w:br/>
+      </w:r>
+      <w:r>
+        <w:rPr>
+          <w:lang w:val="et-EE"/>
+        </w:rPr>
+        <w:br/>
+      </w:r>
+      <w:r>
+        <w:rPr>
+          <w:lang w:val="et-EE"/>
+        </w:rPr>
+        <w:t>JndiDestinationResolver</w:t>
+      </w:r>
+      <w:r>
+        <w:rPr>
+          <w:lang w:val="et-EE"/>
+        </w:rPr>
+        <w:t xml:space="preserve"> (nome jndi con cui e’ registrato)</w:t>
+      </w:r>
+      <w:r>
+        <w:rPr>
+          <w:lang w:val="et-EE"/>
+        </w:rPr>
+        <w:br/>
+      </w:r>
+      <w:r>
+        <w:rPr>
+          <w:lang w:val="et-EE"/>
+        </w:rPr>
+        <w:t>DynamicDestinationResolver</w:t>
+      </w:r>
+      <w:r>
+        <w:rPr>
+          <w:lang w:val="et-EE"/>
+        </w:rPr>
+        <w:t xml:space="preserve"> (nome risorsa (fisica))</w:t>
+      </w:r>
+      <w:r>
+        <w:rPr>
+          <w:lang w:val="et-EE"/>
+        </w:rPr>
+        <w:br/>
+      </w:r>
+    </w:p>
+    <w:p>
+      <w:pPr>
+        <w:pStyle w:val="ListParagraph"/>
+        <w:numPr>
+          <w:ilvl w:val="0"/>
+          <w:numId w:val="11"/>
+        </w:numPr>
+        <w:rPr>
+          <w:lang w:val="et-EE"/>
+        </w:rPr>
+      </w:pPr>
+      <w:bookmarkStart w:id="0" w:name="_GoBack"/>
+      <w:bookmarkEnd w:id="0"/>
     </w:p>
     <w:p>
       <w:pPr>
@@ -1384,6 +1651,7 @@
           <w:b/>
           <w:lang w:val="et-EE"/>
         </w:rPr>
+        <w:lastRenderedPageBreak/>
         <w:t>- IN:</w:t>
       </w:r>
       <w:r>
@@ -1837,6 +2105,7 @@
         <w:rPr>
           <w:lang w:val="et-EE"/>
         </w:rPr>
+        <w:lastRenderedPageBreak/>
         <w:t>- Servers MOM</w:t>
       </w:r>
       <w:r>
@@ -2054,7 +2323,6 @@
         <w:rPr>
           <w:lang w:val="et-EE"/>
         </w:rPr>
-        <w:lastRenderedPageBreak/>
         <w:t>Server dedicato</w:t>
       </w:r>
     </w:p>
@@ -2596,7 +2864,6 @@
         <w:rPr>
           <w:lang w:val="et-EE"/>
         </w:rPr>
-        <w:lastRenderedPageBreak/>
         <w:t>Incoming Order Queues (scale)</w:t>
       </w:r>
     </w:p>
@@ -3041,6 +3308,7 @@
         <w:rPr>
           <w:lang w:val="et-EE"/>
         </w:rPr>
+        <w:lastRenderedPageBreak/>
         <w:t>Validazioni Business</w:t>
       </w:r>
     </w:p>
@@ -3112,6 +3380,7 @@
         </w:rPr>
         <w:t xml:space="preserve">Sempre da usare con </w:t>
       </w:r>
+      <w:proofErr w:type="spellStart"/>
       <w:r>
         <w:rPr>
           <w:rFonts w:cs="Arial"/>
@@ -3120,8 +3389,9 @@
           <w:szCs w:val="24"/>
           <w:shd w:val="clear" w:color="auto" w:fill="FFFFFF"/>
         </w:rPr>
-        <w:t xml:space="preserve">CachingConnectionFactory se no Connection, Session e producer vengono create </w:t>
-      </w:r>
+        <w:t>CachingConnectionFactory</w:t>
+      </w:r>
+      <w:proofErr w:type="spellEnd"/>
       <w:r>
         <w:rPr>
           <w:rFonts w:cs="Arial"/>
@@ -3130,8 +3400,9 @@
           <w:szCs w:val="24"/>
           <w:shd w:val="clear" w:color="auto" w:fill="FFFFFF"/>
         </w:rPr>
-        <w:t xml:space="preserve">e dismesse </w:t>
-      </w:r>
+        <w:t xml:space="preserve"> se no Connection, Session e producer </w:t>
+      </w:r>
+      <w:proofErr w:type="spellStart"/>
       <w:r>
         <w:rPr>
           <w:rFonts w:cs="Arial"/>
@@ -3140,8 +3411,9 @@
           <w:szCs w:val="24"/>
           <w:shd w:val="clear" w:color="auto" w:fill="FFFFFF"/>
         </w:rPr>
-        <w:t>ogni volta.</w:t>
-      </w:r>
+        <w:t>vengono</w:t>
+      </w:r>
+      <w:proofErr w:type="spellEnd"/>
       <w:r>
         <w:rPr>
           <w:rFonts w:cs="Arial"/>
@@ -3150,8 +3422,7 @@
           <w:szCs w:val="24"/>
           <w:shd w:val="clear" w:color="auto" w:fill="FFFFFF"/>
         </w:rPr>
-        <w:br/>
-        <w:t xml:space="preserve">- Verificare le impostazioni del Broker e la </w:t>
+        <w:t xml:space="preserve"> create </w:t>
       </w:r>
       <w:r>
         <w:rPr>
@@ -3161,8 +3432,9 @@
           <w:szCs w:val="24"/>
           <w:shd w:val="clear" w:color="auto" w:fill="FFFFFF"/>
         </w:rPr>
-        <w:t>gestione di ack, commit e asynch send.</w:t>
-      </w:r>
+        <w:t xml:space="preserve">e </w:t>
+      </w:r>
+      <w:proofErr w:type="spellStart"/>
       <w:r>
         <w:rPr>
           <w:rFonts w:cs="Arial"/>
@@ -3171,8 +3443,9 @@
           <w:szCs w:val="24"/>
           <w:shd w:val="clear" w:color="auto" w:fill="FFFFFF"/>
         </w:rPr>
-        <w:br/>
-      </w:r>
+        <w:t>dismesse</w:t>
+      </w:r>
+      <w:proofErr w:type="spellEnd"/>
       <w:r>
         <w:rPr>
           <w:rFonts w:cs="Arial"/>
@@ -3181,7 +3454,456 @@
           <w:szCs w:val="24"/>
           <w:shd w:val="clear" w:color="auto" w:fill="FFFFFF"/>
         </w:rPr>
-        <w:t>- E’ possibile un trade off tra Reliability e Performances (usare send asynch, in cui si spedisce senza aspettare ack di ricezione dal MOM)</w:t>
+        <w:t xml:space="preserve"> </w:t>
+      </w:r>
+      <w:proofErr w:type="spellStart"/>
+      <w:r>
+        <w:rPr>
+          <w:rFonts w:cs="Arial"/>
+          <w:color w:val="222222"/>
+          <w:sz w:val="24"/>
+          <w:szCs w:val="24"/>
+          <w:shd w:val="clear" w:color="auto" w:fill="FFFFFF"/>
+        </w:rPr>
+        <w:t>ogni</w:t>
+      </w:r>
+      <w:proofErr w:type="spellEnd"/>
+      <w:r>
+        <w:rPr>
+          <w:rFonts w:cs="Arial"/>
+          <w:color w:val="222222"/>
+          <w:sz w:val="24"/>
+          <w:szCs w:val="24"/>
+          <w:shd w:val="clear" w:color="auto" w:fill="FFFFFF"/>
+        </w:rPr>
+        <w:t xml:space="preserve"> </w:t>
+      </w:r>
+      <w:proofErr w:type="spellStart"/>
+      <w:r>
+        <w:rPr>
+          <w:rFonts w:cs="Arial"/>
+          <w:color w:val="222222"/>
+          <w:sz w:val="24"/>
+          <w:szCs w:val="24"/>
+          <w:shd w:val="clear" w:color="auto" w:fill="FFFFFF"/>
+        </w:rPr>
+        <w:t>volta</w:t>
+      </w:r>
+      <w:proofErr w:type="spellEnd"/>
+      <w:r>
+        <w:rPr>
+          <w:rFonts w:cs="Arial"/>
+          <w:color w:val="222222"/>
+          <w:sz w:val="24"/>
+          <w:szCs w:val="24"/>
+          <w:shd w:val="clear" w:color="auto" w:fill="FFFFFF"/>
+        </w:rPr>
+        <w:t>.</w:t>
+      </w:r>
+      <w:r>
+        <w:rPr>
+          <w:rFonts w:cs="Arial"/>
+          <w:color w:val="222222"/>
+          <w:sz w:val="24"/>
+          <w:szCs w:val="24"/>
+          <w:shd w:val="clear" w:color="auto" w:fill="FFFFFF"/>
+        </w:rPr>
+        <w:br/>
+        <w:t xml:space="preserve">- </w:t>
+      </w:r>
+      <w:proofErr w:type="spellStart"/>
+      <w:r>
+        <w:rPr>
+          <w:rFonts w:cs="Arial"/>
+          <w:color w:val="222222"/>
+          <w:sz w:val="24"/>
+          <w:szCs w:val="24"/>
+          <w:shd w:val="clear" w:color="auto" w:fill="FFFFFF"/>
+        </w:rPr>
+        <w:t>Verificare</w:t>
+      </w:r>
+      <w:proofErr w:type="spellEnd"/>
+      <w:r>
+        <w:rPr>
+          <w:rFonts w:cs="Arial"/>
+          <w:color w:val="222222"/>
+          <w:sz w:val="24"/>
+          <w:szCs w:val="24"/>
+          <w:shd w:val="clear" w:color="auto" w:fill="FFFFFF"/>
+        </w:rPr>
+        <w:t xml:space="preserve"> le </w:t>
+      </w:r>
+      <w:proofErr w:type="spellStart"/>
+      <w:r>
+        <w:rPr>
+          <w:rFonts w:cs="Arial"/>
+          <w:color w:val="222222"/>
+          <w:sz w:val="24"/>
+          <w:szCs w:val="24"/>
+          <w:shd w:val="clear" w:color="auto" w:fill="FFFFFF"/>
+        </w:rPr>
+        <w:t>impostazioni</w:t>
+      </w:r>
+      <w:proofErr w:type="spellEnd"/>
+      <w:r>
+        <w:rPr>
+          <w:rFonts w:cs="Arial"/>
+          <w:color w:val="222222"/>
+          <w:sz w:val="24"/>
+          <w:szCs w:val="24"/>
+          <w:shd w:val="clear" w:color="auto" w:fill="FFFFFF"/>
+        </w:rPr>
+        <w:t xml:space="preserve"> </w:t>
+      </w:r>
+      <w:proofErr w:type="gramStart"/>
+      <w:r>
+        <w:rPr>
+          <w:rFonts w:cs="Arial"/>
+          <w:color w:val="222222"/>
+          <w:sz w:val="24"/>
+          <w:szCs w:val="24"/>
+          <w:shd w:val="clear" w:color="auto" w:fill="FFFFFF"/>
+        </w:rPr>
+        <w:t>del</w:t>
+      </w:r>
+      <w:proofErr w:type="gramEnd"/>
+      <w:r>
+        <w:rPr>
+          <w:rFonts w:cs="Arial"/>
+          <w:color w:val="222222"/>
+          <w:sz w:val="24"/>
+          <w:szCs w:val="24"/>
+          <w:shd w:val="clear" w:color="auto" w:fill="FFFFFF"/>
+        </w:rPr>
+        <w:t xml:space="preserve"> Broker e la </w:t>
+      </w:r>
+      <w:proofErr w:type="spellStart"/>
+      <w:r>
+        <w:rPr>
+          <w:rFonts w:cs="Arial"/>
+          <w:color w:val="222222"/>
+          <w:sz w:val="24"/>
+          <w:szCs w:val="24"/>
+          <w:shd w:val="clear" w:color="auto" w:fill="FFFFFF"/>
+        </w:rPr>
+        <w:t>gestione</w:t>
+      </w:r>
+      <w:proofErr w:type="spellEnd"/>
+      <w:r>
+        <w:rPr>
+          <w:rFonts w:cs="Arial"/>
+          <w:color w:val="222222"/>
+          <w:sz w:val="24"/>
+          <w:szCs w:val="24"/>
+          <w:shd w:val="clear" w:color="auto" w:fill="FFFFFF"/>
+        </w:rPr>
+        <w:t xml:space="preserve"> di </w:t>
+      </w:r>
+      <w:proofErr w:type="spellStart"/>
+      <w:r>
+        <w:rPr>
+          <w:rFonts w:cs="Arial"/>
+          <w:color w:val="222222"/>
+          <w:sz w:val="24"/>
+          <w:szCs w:val="24"/>
+          <w:shd w:val="clear" w:color="auto" w:fill="FFFFFF"/>
+        </w:rPr>
+        <w:t>ack</w:t>
+      </w:r>
+      <w:proofErr w:type="spellEnd"/>
+      <w:r>
+        <w:rPr>
+          <w:rFonts w:cs="Arial"/>
+          <w:color w:val="222222"/>
+          <w:sz w:val="24"/>
+          <w:szCs w:val="24"/>
+          <w:shd w:val="clear" w:color="auto" w:fill="FFFFFF"/>
+        </w:rPr>
+        <w:t xml:space="preserve">, commit e </w:t>
+      </w:r>
+      <w:proofErr w:type="spellStart"/>
+      <w:r>
+        <w:rPr>
+          <w:rFonts w:cs="Arial"/>
+          <w:color w:val="222222"/>
+          <w:sz w:val="24"/>
+          <w:szCs w:val="24"/>
+          <w:shd w:val="clear" w:color="auto" w:fill="FFFFFF"/>
+        </w:rPr>
+        <w:t>asynch</w:t>
+      </w:r>
+      <w:proofErr w:type="spellEnd"/>
+      <w:r>
+        <w:rPr>
+          <w:rFonts w:cs="Arial"/>
+          <w:color w:val="222222"/>
+          <w:sz w:val="24"/>
+          <w:szCs w:val="24"/>
+          <w:shd w:val="clear" w:color="auto" w:fill="FFFFFF"/>
+        </w:rPr>
+        <w:t xml:space="preserve"> send.</w:t>
+      </w:r>
+      <w:r>
+        <w:rPr>
+          <w:rFonts w:cs="Arial"/>
+          <w:color w:val="222222"/>
+          <w:sz w:val="24"/>
+          <w:szCs w:val="24"/>
+          <w:shd w:val="clear" w:color="auto" w:fill="FFFFFF"/>
+        </w:rPr>
+        <w:br/>
+      </w:r>
+      <w:r>
+        <w:rPr>
+          <w:rFonts w:cs="Arial"/>
+          <w:color w:val="222222"/>
+          <w:sz w:val="24"/>
+          <w:szCs w:val="24"/>
+          <w:shd w:val="clear" w:color="auto" w:fill="FFFFFF"/>
+        </w:rPr>
+        <w:t xml:space="preserve">- E’ </w:t>
+      </w:r>
+      <w:proofErr w:type="spellStart"/>
+      <w:r>
+        <w:rPr>
+          <w:rFonts w:cs="Arial"/>
+          <w:color w:val="222222"/>
+          <w:sz w:val="24"/>
+          <w:szCs w:val="24"/>
+          <w:shd w:val="clear" w:color="auto" w:fill="FFFFFF"/>
+        </w:rPr>
+        <w:t>possibile</w:t>
+      </w:r>
+      <w:proofErr w:type="spellEnd"/>
+      <w:r>
+        <w:rPr>
+          <w:rFonts w:cs="Arial"/>
+          <w:color w:val="222222"/>
+          <w:sz w:val="24"/>
+          <w:szCs w:val="24"/>
+          <w:shd w:val="clear" w:color="auto" w:fill="FFFFFF"/>
+        </w:rPr>
+        <w:t xml:space="preserve"> </w:t>
+      </w:r>
+      <w:proofErr w:type="gramStart"/>
+      <w:r>
+        <w:rPr>
+          <w:rFonts w:cs="Arial"/>
+          <w:color w:val="222222"/>
+          <w:sz w:val="24"/>
+          <w:szCs w:val="24"/>
+          <w:shd w:val="clear" w:color="auto" w:fill="FFFFFF"/>
+        </w:rPr>
+        <w:t>un</w:t>
+      </w:r>
+      <w:proofErr w:type="gramEnd"/>
+      <w:r>
+        <w:rPr>
+          <w:rFonts w:cs="Arial"/>
+          <w:color w:val="222222"/>
+          <w:sz w:val="24"/>
+          <w:szCs w:val="24"/>
+          <w:shd w:val="clear" w:color="auto" w:fill="FFFFFF"/>
+        </w:rPr>
+        <w:t xml:space="preserve"> trade off </w:t>
+      </w:r>
+      <w:proofErr w:type="spellStart"/>
+      <w:r>
+        <w:rPr>
+          <w:rFonts w:cs="Arial"/>
+          <w:color w:val="222222"/>
+          <w:sz w:val="24"/>
+          <w:szCs w:val="24"/>
+          <w:shd w:val="clear" w:color="auto" w:fill="FFFFFF"/>
+        </w:rPr>
+        <w:t>tra</w:t>
+      </w:r>
+      <w:proofErr w:type="spellEnd"/>
+      <w:r>
+        <w:rPr>
+          <w:rFonts w:cs="Arial"/>
+          <w:color w:val="222222"/>
+          <w:sz w:val="24"/>
+          <w:szCs w:val="24"/>
+          <w:shd w:val="clear" w:color="auto" w:fill="FFFFFF"/>
+        </w:rPr>
+        <w:t xml:space="preserve"> Reliability e Performances (</w:t>
+      </w:r>
+      <w:proofErr w:type="spellStart"/>
+      <w:r>
+        <w:rPr>
+          <w:rFonts w:cs="Arial"/>
+          <w:color w:val="222222"/>
+          <w:sz w:val="24"/>
+          <w:szCs w:val="24"/>
+          <w:shd w:val="clear" w:color="auto" w:fill="FFFFFF"/>
+        </w:rPr>
+        <w:t>usare</w:t>
+      </w:r>
+      <w:proofErr w:type="spellEnd"/>
+      <w:r>
+        <w:rPr>
+          <w:rFonts w:cs="Arial"/>
+          <w:color w:val="222222"/>
+          <w:sz w:val="24"/>
+          <w:szCs w:val="24"/>
+          <w:shd w:val="clear" w:color="auto" w:fill="FFFFFF"/>
+        </w:rPr>
+        <w:t xml:space="preserve"> send </w:t>
+      </w:r>
+      <w:proofErr w:type="spellStart"/>
+      <w:r>
+        <w:rPr>
+          <w:rFonts w:cs="Arial"/>
+          <w:color w:val="222222"/>
+          <w:sz w:val="24"/>
+          <w:szCs w:val="24"/>
+          <w:shd w:val="clear" w:color="auto" w:fill="FFFFFF"/>
+        </w:rPr>
+        <w:t>asynch</w:t>
+      </w:r>
+      <w:proofErr w:type="spellEnd"/>
+      <w:r>
+        <w:rPr>
+          <w:rFonts w:cs="Arial"/>
+          <w:color w:val="222222"/>
+          <w:sz w:val="24"/>
+          <w:szCs w:val="24"/>
+          <w:shd w:val="clear" w:color="auto" w:fill="FFFFFF"/>
+        </w:rPr>
+        <w:t xml:space="preserve">, in cui </w:t>
+      </w:r>
+      <w:proofErr w:type="spellStart"/>
+      <w:r>
+        <w:rPr>
+          <w:rFonts w:cs="Arial"/>
+          <w:color w:val="222222"/>
+          <w:sz w:val="24"/>
+          <w:szCs w:val="24"/>
+          <w:shd w:val="clear" w:color="auto" w:fill="FFFFFF"/>
+        </w:rPr>
+        <w:t>si</w:t>
+      </w:r>
+      <w:proofErr w:type="spellEnd"/>
+      <w:r>
+        <w:rPr>
+          <w:rFonts w:cs="Arial"/>
+          <w:color w:val="222222"/>
+          <w:sz w:val="24"/>
+          <w:szCs w:val="24"/>
+          <w:shd w:val="clear" w:color="auto" w:fill="FFFFFF"/>
+        </w:rPr>
+        <w:t xml:space="preserve"> </w:t>
+      </w:r>
+      <w:proofErr w:type="spellStart"/>
+      <w:r>
+        <w:rPr>
+          <w:rFonts w:cs="Arial"/>
+          <w:color w:val="222222"/>
+          <w:sz w:val="24"/>
+          <w:szCs w:val="24"/>
+          <w:shd w:val="clear" w:color="auto" w:fill="FFFFFF"/>
+        </w:rPr>
+        <w:t>spedisce</w:t>
+      </w:r>
+      <w:proofErr w:type="spellEnd"/>
+      <w:r>
+        <w:rPr>
+          <w:rFonts w:cs="Arial"/>
+          <w:color w:val="222222"/>
+          <w:sz w:val="24"/>
+          <w:szCs w:val="24"/>
+          <w:shd w:val="clear" w:color="auto" w:fill="FFFFFF"/>
+        </w:rPr>
+        <w:t xml:space="preserve"> </w:t>
+      </w:r>
+      <w:proofErr w:type="spellStart"/>
+      <w:r>
+        <w:rPr>
+          <w:rFonts w:cs="Arial"/>
+          <w:color w:val="222222"/>
+          <w:sz w:val="24"/>
+          <w:szCs w:val="24"/>
+          <w:shd w:val="clear" w:color="auto" w:fill="FFFFFF"/>
+        </w:rPr>
+        <w:t>senza</w:t>
+      </w:r>
+      <w:proofErr w:type="spellEnd"/>
+      <w:r>
+        <w:rPr>
+          <w:rFonts w:cs="Arial"/>
+          <w:color w:val="222222"/>
+          <w:sz w:val="24"/>
+          <w:szCs w:val="24"/>
+          <w:shd w:val="clear" w:color="auto" w:fill="FFFFFF"/>
+        </w:rPr>
+        <w:t xml:space="preserve"> </w:t>
+      </w:r>
+      <w:proofErr w:type="spellStart"/>
+      <w:r>
+        <w:rPr>
+          <w:rFonts w:cs="Arial"/>
+          <w:color w:val="222222"/>
+          <w:sz w:val="24"/>
+          <w:szCs w:val="24"/>
+          <w:shd w:val="clear" w:color="auto" w:fill="FFFFFF"/>
+        </w:rPr>
+        <w:t>aspettare</w:t>
+      </w:r>
+      <w:proofErr w:type="spellEnd"/>
+      <w:r>
+        <w:rPr>
+          <w:rFonts w:cs="Arial"/>
+          <w:color w:val="222222"/>
+          <w:sz w:val="24"/>
+          <w:szCs w:val="24"/>
+          <w:shd w:val="clear" w:color="auto" w:fill="FFFFFF"/>
+        </w:rPr>
+        <w:t xml:space="preserve"> </w:t>
+      </w:r>
+      <w:proofErr w:type="spellStart"/>
+      <w:r>
+        <w:rPr>
+          <w:rFonts w:cs="Arial"/>
+          <w:color w:val="222222"/>
+          <w:sz w:val="24"/>
+          <w:szCs w:val="24"/>
+          <w:shd w:val="clear" w:color="auto" w:fill="FFFFFF"/>
+        </w:rPr>
+        <w:t>ack</w:t>
+      </w:r>
+      <w:proofErr w:type="spellEnd"/>
+      <w:r>
+        <w:rPr>
+          <w:rFonts w:cs="Arial"/>
+          <w:color w:val="222222"/>
+          <w:sz w:val="24"/>
+          <w:szCs w:val="24"/>
+          <w:shd w:val="clear" w:color="auto" w:fill="FFFFFF"/>
+        </w:rPr>
+        <w:t xml:space="preserve"> di </w:t>
+      </w:r>
+      <w:proofErr w:type="spellStart"/>
+      <w:r>
+        <w:rPr>
+          <w:rFonts w:cs="Arial"/>
+          <w:color w:val="222222"/>
+          <w:sz w:val="24"/>
+          <w:szCs w:val="24"/>
+          <w:shd w:val="clear" w:color="auto" w:fill="FFFFFF"/>
+        </w:rPr>
+        <w:t>ricezione</w:t>
+      </w:r>
+      <w:proofErr w:type="spellEnd"/>
+      <w:r>
+        <w:rPr>
+          <w:rFonts w:cs="Arial"/>
+          <w:color w:val="222222"/>
+          <w:sz w:val="24"/>
+          <w:szCs w:val="24"/>
+          <w:shd w:val="clear" w:color="auto" w:fill="FFFFFF"/>
+        </w:rPr>
+        <w:t xml:space="preserve"> dal MOM)</w:t>
       </w:r>
       <w:r>
         <w:rPr>
@@ -4364,6 +5086,95 @@
       <w:lvlJc w:val="right"/>
       <w:pPr>
         <w:ind w:left="7200" w:hanging="180"/>
+      </w:pPr>
+    </w:lvl>
+  </w:abstractNum>
+  <w:abstractNum w:abstractNumId="10">
+    <w:nsid w:val="7E525104"/>
+    <w:multiLevelType w:val="hybridMultilevel"/>
+    <w:tmpl w:val="54103E34"/>
+    <w:lvl w:ilvl="0" w:tplc="04090011">
+      <w:start w:val="1"/>
+      <w:numFmt w:val="decimal"/>
+      <w:lvlText w:val="%1)"/>
+      <w:lvlJc w:val="left"/>
+      <w:pPr>
+        <w:ind w:left="720" w:hanging="360"/>
+      </w:pPr>
+      <w:rPr>
+        <w:rFonts w:hint="default"/>
+      </w:rPr>
+    </w:lvl>
+    <w:lvl w:ilvl="1" w:tplc="04090019" w:tentative="1">
+      <w:start w:val="1"/>
+      <w:numFmt w:val="lowerLetter"/>
+      <w:lvlText w:val="%2."/>
+      <w:lvlJc w:val="left"/>
+      <w:pPr>
+        <w:ind w:left="1440" w:hanging="360"/>
+      </w:pPr>
+    </w:lvl>
+    <w:lvl w:ilvl="2" w:tplc="0409001B" w:tentative="1">
+      <w:start w:val="1"/>
+      <w:numFmt w:val="lowerRoman"/>
+      <w:lvlText w:val="%3."/>
+      <w:lvlJc w:val="right"/>
+      <w:pPr>
+        <w:ind w:left="2160" w:hanging="180"/>
+      </w:pPr>
+    </w:lvl>
+    <w:lvl w:ilvl="3" w:tplc="0409000F" w:tentative="1">
+      <w:start w:val="1"/>
+      <w:numFmt w:val="decimal"/>
+      <w:lvlText w:val="%4."/>
+      <w:lvlJc w:val="left"/>
+      <w:pPr>
+        <w:ind w:left="2880" w:hanging="360"/>
+      </w:pPr>
+    </w:lvl>
+    <w:lvl w:ilvl="4" w:tplc="04090019" w:tentative="1">
+      <w:start w:val="1"/>
+      <w:numFmt w:val="lowerLetter"/>
+      <w:lvlText w:val="%5."/>
+      <w:lvlJc w:val="left"/>
+      <w:pPr>
+        <w:ind w:left="3600" w:hanging="360"/>
+      </w:pPr>
+    </w:lvl>
+    <w:lvl w:ilvl="5" w:tplc="0409001B" w:tentative="1">
+      <w:start w:val="1"/>
+      <w:numFmt w:val="lowerRoman"/>
+      <w:lvlText w:val="%6."/>
+      <w:lvlJc w:val="right"/>
+      <w:pPr>
+        <w:ind w:left="4320" w:hanging="180"/>
+      </w:pPr>
+    </w:lvl>
+    <w:lvl w:ilvl="6" w:tplc="0409000F" w:tentative="1">
+      <w:start w:val="1"/>
+      <w:numFmt w:val="decimal"/>
+      <w:lvlText w:val="%7."/>
+      <w:lvlJc w:val="left"/>
+      <w:pPr>
+        <w:ind w:left="5040" w:hanging="360"/>
+      </w:pPr>
+    </w:lvl>
+    <w:lvl w:ilvl="7" w:tplc="04090019" w:tentative="1">
+      <w:start w:val="1"/>
+      <w:numFmt w:val="lowerLetter"/>
+      <w:lvlText w:val="%8."/>
+      <w:lvlJc w:val="left"/>
+      <w:pPr>
+        <w:ind w:left="5760" w:hanging="360"/>
+      </w:pPr>
+    </w:lvl>
+    <w:lvl w:ilvl="8" w:tplc="0409001B" w:tentative="1">
+      <w:start w:val="1"/>
+      <w:numFmt w:val="lowerRoman"/>
+      <w:lvlText w:val="%9."/>
+      <w:lvlJc w:val="right"/>
+      <w:pPr>
+        <w:ind w:left="6480" w:hanging="180"/>
       </w:pPr>
     </w:lvl>
   </w:abstractNum>
@@ -4396,6 +5207,9 @@
   </w:num>
   <w:num w:numId="10">
     <w:abstractNumId w:val="9"/>
+  </w:num>
+  <w:num w:numId="11">
+    <w:abstractNumId w:val="10"/>
   </w:num>
 </w:numbering>
 </file>

</xml_diff>